<commit_message>
[HieuHT] - Meeting minutes: Commit meeting minute 02-10-2014
</commit_message>
<xml_diff>
--- a/MeetingMinutes/meeting-minutes-02-10-2014.docx
+++ b/MeetingMinutes/meeting-minutes-02-10-2014.docx
@@ -348,8 +348,6 @@
       <w:r>
         <w:t>Hoang Trung Hieu</w:t>
       </w:r>
-      <w:bookmarkStart w:id="0" w:name="_GoBack"/>
-      <w:bookmarkEnd w:id="0"/>
     </w:p>
     <w:p>
       <w:pPr>
@@ -367,8 +365,10 @@
         <w:t xml:space="preserve"> </w:t>
       </w:r>
       <w:r>
-        <w:t>Hoang Trung Hieu</w:t>
-      </w:r>
+        <w:t>Mr. Kieu Trong Khanh.</w:t>
+      </w:r>
+      <w:bookmarkStart w:id="0" w:name="_GoBack"/>
+      <w:bookmarkEnd w:id="0"/>
     </w:p>
     <w:sectPr>
       <w:pgSz w:w="12240" w:h="15840"/>

</xml_diff>